<commit_message>
docs: added gitignore file
</commit_message>
<xml_diff>
--- a/Round-2/Presentation.docx
+++ b/Round-2/Presentation.docx
@@ -3,11 +3,6 @@
 <w:document xmlns:wpc="http://schemas.microsoft.com/office/word/2010/wordprocessingCanvas" xmlns:cx="http://schemas.microsoft.com/office/drawing/2014/chartex" xmlns:cx1="http://schemas.microsoft.com/office/drawing/2015/9/8/chartex" xmlns:cx2="http://schemas.microsoft.com/office/drawing/2015/10/21/chartex" xmlns:cx3="http://schemas.microsoft.com/office/drawing/2016/5/9/chartex" xmlns:cx4="http://schemas.microsoft.com/office/drawing/2016/5/10/chartex" xmlns:cx5="http://schemas.microsoft.com/office/drawing/2016/5/11/chartex" xmlns:cx6="http://schemas.microsoft.com/office/drawing/2016/5/12/chartex" xmlns:cx7="http://schemas.microsoft.com/office/drawing/2016/5/13/chartex" xmlns:cx8="http://schemas.microsoft.com/office/drawing/2016/5/14/chartex" xmlns:mc="http://schemas.openxmlformats.org/markup-compatibility/2006" xmlns:aink="http://schemas.microsoft.com/office/drawing/2016/ink" xmlns:am3d="http://schemas.microsoft.com/office/drawing/2017/model3d" xmlns:o="urn:schemas-microsoft-com:office:office" xmlns:oel="http://schemas.microsoft.com/office/2019/extlst" xmlns:r="http://schemas.openxmlformats.org/officeDocument/2006/relationships" xmlns:m="http://schemas.openxmlformats.org/officeDocument/2006/math" xmlns:v="urn:schemas-microsoft-com:vml" xmlns:wp14="http://schemas.microsoft.com/office/word/2010/wordprocessingDrawing" xmlns:wp="http://schemas.openxmlformats.org/drawingml/2006/wordprocessingDrawing" xmlns:w10="urn:schemas-microsoft-com:office:word" xmlns:w="http://schemas.openxmlformats.org/wordprocessingml/2006/main" xmlns:w14="http://schemas.microsoft.com/office/word/2010/wordml" xmlns:w15="http://schemas.microsoft.com/office/word/2012/wordml" xmlns:w16cex="http://schemas.microsoft.com/office/word/2018/wordml/cex" xmlns:w16cid="http://schemas.microsoft.com/office/word/2016/wordml/cid" xmlns:w16="http://schemas.microsoft.com/office/word/2018/wordml" xmlns:w16du="http://schemas.microsoft.com/office/word/2023/wordml/word16du" xmlns:w16sdtdh="http://schemas.microsoft.com/office/word/2020/wordml/sdtdatahash" xmlns:w16sdtfl="http://schemas.microsoft.com/office/word/2024/wordml/sdtformatlock" xmlns:w16se="http://schemas.microsoft.com/office/word/2015/wordml/symex" xmlns:wpg="http://schemas.microsoft.com/office/word/2010/wordprocessingGroup" xmlns:wpi="http://schemas.microsoft.com/office/word/2010/wordprocessingInk" xmlns:wne="http://schemas.microsoft.com/office/word/2006/wordml" xmlns:wps="http://schemas.microsoft.com/office/word/2010/wordprocessingShape" mc:Ignorable="w14 w15 w16se w16cid w16 w16cex w16sdtdh w16sdtfl w16du wp14">
   <w:body>
     <w:p>
-      <w:pPr>
-        <w:rPr>
-          <w:lang w:val="en-US"/>
-        </w:rPr>
-      </w:pPr>
       <w:r>
         <w:rPr>
           <w:lang w:val="en-US"/>
@@ -45,9 +40,17 @@
     <w:p>
       <w:pPr>
         <w:rPr>
-          <w:lang w:val="en-US"/>
-        </w:rPr>
-      </w:pPr>
+          <w:b/>
+          <w:bCs/>
+        </w:rPr>
+      </w:pPr>
+      <w:r>
+        <w:rPr>
+          <w:b/>
+          <w:bCs/>
+        </w:rPr>
+        <w:t>Your Values, Their Mission, Our Platform</w:t>
+      </w:r>
     </w:p>
     <w:p>
       <w:pPr>
@@ -60,6 +63,538 @@
           <w:lang w:val="en-US"/>
         </w:rPr>
         <w:t>Slide – 1</w:t>
+      </w:r>
+    </w:p>
+    <w:p>
+      <w:pPr>
+        <w:pStyle w:val="ListParagraph"/>
+        <w:numPr>
+          <w:ilvl w:val="0"/>
+          <w:numId w:val="7"/>
+        </w:numPr>
+        <w:rPr>
+          <w:lang w:val="en-US"/>
+        </w:rPr>
+      </w:pPr>
+      <w:r>
+        <w:rPr>
+          <w:lang w:val="en-US"/>
+        </w:rPr>
+        <w:t>Introduction, addressing the problem that charities face.</w:t>
+      </w:r>
+    </w:p>
+    <w:p>
+      <w:pPr>
+        <w:pStyle w:val="ListParagraph"/>
+        <w:numPr>
+          <w:ilvl w:val="0"/>
+          <w:numId w:val="7"/>
+        </w:numPr>
+        <w:rPr>
+          <w:lang w:val="en-US"/>
+        </w:rPr>
+      </w:pPr>
+      <w:r>
+        <w:rPr>
+          <w:lang w:val="en-US"/>
+        </w:rPr>
+        <w:t>Visuals regarding how many charities miss out on credible investors due to low reachability.</w:t>
+      </w:r>
+    </w:p>
+    <w:p>
+      <w:pPr>
+        <w:rPr>
+          <w:lang w:val="en-US"/>
+        </w:rPr>
+      </w:pPr>
+      <w:r>
+        <w:rPr>
+          <w:lang w:val="en-US"/>
+        </w:rPr>
+        <w:t>Slide – 2</w:t>
+      </w:r>
+    </w:p>
+    <w:p>
+      <w:pPr>
+        <w:pStyle w:val="ListParagraph"/>
+        <w:numPr>
+          <w:ilvl w:val="0"/>
+          <w:numId w:val="8"/>
+        </w:numPr>
+        <w:rPr>
+          <w:lang w:val="en-US"/>
+        </w:rPr>
+      </w:pPr>
+      <w:r>
+        <w:rPr>
+          <w:lang w:val="en-US"/>
+        </w:rPr>
+        <w:t>Our Thoughts on the current problem. Our understanding of the problem.</w:t>
+      </w:r>
+    </w:p>
+    <w:p>
+      <w:pPr>
+        <w:rPr>
+          <w:lang w:val="en-US"/>
+        </w:rPr>
+      </w:pPr>
+      <w:r>
+        <w:rPr>
+          <w:lang w:val="en-US"/>
+        </w:rPr>
+        <w:t>Slide – 3</w:t>
+      </w:r>
+    </w:p>
+    <w:p>
+      <w:pPr>
+        <w:pStyle w:val="ListParagraph"/>
+        <w:numPr>
+          <w:ilvl w:val="0"/>
+          <w:numId w:val="8"/>
+        </w:numPr>
+        <w:rPr>
+          <w:lang w:val="en-US"/>
+        </w:rPr>
+      </w:pPr>
+      <w:r>
+        <w:rPr>
+          <w:lang w:val="en-US"/>
+        </w:rPr>
+        <w:t>The solution!?!?!?!?!?</w:t>
+      </w:r>
+    </w:p>
+    <w:p>
+      <w:pPr>
+        <w:pStyle w:val="ListParagraph"/>
+        <w:numPr>
+          <w:ilvl w:val="0"/>
+          <w:numId w:val="9"/>
+        </w:numPr>
+        <w:spacing w:after="0"/>
+        <w:rPr>
+          <w:rFonts w:ascii="Aptos" w:eastAsia="Aptos" w:hAnsi="Aptos" w:cs="Aptos"/>
+          <w:color w:val="FF0000"/>
+          <w:lang w:val="en-US"/>
+        </w:rPr>
+      </w:pPr>
+      <w:r>
+        <w:rPr>
+          <w:rFonts w:ascii="Aptos" w:eastAsia="Aptos" w:hAnsi="Aptos" w:cs="Aptos"/>
+          <w:b/>
+          <w:bCs/>
+          <w:color w:val="FF0000"/>
+          <w:lang w:val="en-US"/>
+        </w:rPr>
+        <w:t>Story/Concept/Message:</w:t>
+      </w:r>
+      <w:r>
+        <w:rPr>
+          <w:rFonts w:ascii="Aptos" w:eastAsia="Aptos" w:hAnsi="Aptos" w:cs="Aptos"/>
+          <w:color w:val="FF0000"/>
+          <w:lang w:val="en-US"/>
+        </w:rPr>
+        <w:t xml:space="preserve"> </w:t>
+      </w:r>
+    </w:p>
+    <w:p>
+      <w:pPr>
+        <w:spacing w:line="276" w:lineRule="auto"/>
+        <w:rPr>
+          <w:rFonts w:ascii="Aptos" w:eastAsia="Aptos" w:hAnsi="Aptos" w:cs="Aptos"/>
+          <w:color w:val="FF0000"/>
+          <w:lang w:val="en-US"/>
+        </w:rPr>
+      </w:pPr>
+      <w:r>
+        <w:rPr>
+          <w:rFonts w:ascii="Aptos" w:eastAsia="Aptos" w:hAnsi="Aptos" w:cs="Aptos"/>
+          <w:color w:val="FF0000"/>
+          <w:lang w:val="en-US"/>
+        </w:rPr>
+        <w:t>Imagine an ecosystem where your charity’s mission meets companies that share your core values—creating a win-win scenario that not only drives impactful partnerships but also amplifies your fundraising potential. Our innovative app is built to bridge the gap between charities and socially responsible companies, delivering highly tailored recommendations based on detailed profiles and shared goals.</w:t>
+      </w:r>
+    </w:p>
+    <w:p>
+      <w:pPr>
+        <w:rPr>
+          <w:lang w:val="en-US"/>
+        </w:rPr>
+      </w:pPr>
+    </w:p>
+    <w:p>
+      <w:pPr>
+        <w:pStyle w:val="ListParagraph"/>
+        <w:numPr>
+          <w:ilvl w:val="0"/>
+          <w:numId w:val="8"/>
+        </w:numPr>
+        <w:rPr>
+          <w:lang w:val="en-US"/>
+        </w:rPr>
+      </w:pPr>
+      <w:r>
+        <w:t xml:space="preserve">Name: </w:t>
+      </w:r>
+      <w:r>
+        <w:t>Altruize</w:t>
+      </w:r>
+      <w:r>
+        <w:t xml:space="preserve">: </w:t>
+      </w:r>
+      <w:r>
+        <w:t>Unselfish concern for the welfare of others; selflessness</w:t>
+      </w:r>
+    </w:p>
+    <w:p>
+      <w:pPr>
+        <w:pStyle w:val="ListParagraph"/>
+        <w:numPr>
+          <w:ilvl w:val="0"/>
+          <w:numId w:val="8"/>
+        </w:numPr>
+        <w:rPr>
+          <w:lang w:val="en-US"/>
+        </w:rPr>
+      </w:pPr>
+      <w:r>
+        <w:rPr>
+          <w:lang w:val="en-US"/>
+        </w:rPr>
+        <w:t>Solution Introduction</w:t>
+      </w:r>
+    </w:p>
+    <w:p>
+      <w:pPr>
+        <w:rPr>
+          <w:lang w:val="en-US"/>
+        </w:rPr>
+      </w:pPr>
+      <w:r>
+        <w:rPr>
+          <w:lang w:val="en-US"/>
+        </w:rPr>
+        <w:t>Slide – 4</w:t>
+      </w:r>
+    </w:p>
+    <w:p>
+      <w:pPr>
+        <w:pStyle w:val="ListParagraph"/>
+        <w:numPr>
+          <w:ilvl w:val="0"/>
+          <w:numId w:val="9"/>
+        </w:numPr>
+        <w:rPr>
+          <w:lang w:val="en-US"/>
+        </w:rPr>
+      </w:pPr>
+      <w:r>
+        <w:rPr>
+          <w:lang w:val="en-US"/>
+        </w:rPr>
+        <w:t xml:space="preserve">Solution Explanation </w:t>
+      </w:r>
+      <w:r>
+        <w:rPr>
+          <w:lang w:val="en-US"/>
+        </w:rPr>
+        <w:t>in extreme detail.</w:t>
+      </w:r>
+    </w:p>
+    <w:p>
+      <w:pPr>
+        <w:pStyle w:val="ListParagraph"/>
+        <w:rPr>
+          <w:lang w:val="en-US"/>
+        </w:rPr>
+      </w:pPr>
+    </w:p>
+    <w:p>
+      <w:pPr>
+        <w:pStyle w:val="ListParagraph"/>
+        <w:rPr>
+          <w:color w:val="FF0000"/>
+          <w:lang w:val="en-US"/>
+        </w:rPr>
+      </w:pPr>
+      <w:r>
+        <w:rPr>
+          <w:color w:val="FF0000"/>
+          <w:lang w:val="en-US"/>
+        </w:rPr>
+        <w:t>Vision: Connecting charities and companies for impactful partnerships.</w:t>
+      </w:r>
+    </w:p>
+    <w:p>
+      <w:pPr>
+        <w:spacing w:line="276" w:lineRule="auto"/>
+        <w:rPr>
+          <w:rFonts w:ascii="Aptos" w:eastAsia="Aptos" w:hAnsi="Aptos" w:cs="Aptos"/>
+          <w:b/>
+          <w:bCs/>
+          <w:color w:val="FF0000"/>
+          <w:lang w:val="en-US"/>
+        </w:rPr>
+      </w:pPr>
+      <w:r>
+        <w:rPr>
+          <w:rFonts w:ascii="Aptos" w:eastAsia="Aptos" w:hAnsi="Aptos" w:cs="Aptos"/>
+          <w:b/>
+          <w:bCs/>
+          <w:color w:val="FF0000"/>
+          <w:lang w:val="en-US"/>
+        </w:rPr>
+        <w:t>[How the Platform Works]</w:t>
+      </w:r>
+    </w:p>
+    <w:p>
+      <w:pPr>
+        <w:pStyle w:val="ListParagraph"/>
+        <w:numPr>
+          <w:ilvl w:val="0"/>
+          <w:numId w:val="2"/>
+        </w:numPr>
+        <w:spacing w:after="0" w:line="276" w:lineRule="auto"/>
+        <w:rPr>
+          <w:rFonts w:ascii="Aptos" w:eastAsia="Aptos" w:hAnsi="Aptos" w:cs="Aptos"/>
+          <w:b/>
+          <w:bCs/>
+          <w:color w:val="FF0000"/>
+          <w:lang w:val="en-US"/>
+        </w:rPr>
+      </w:pPr>
+      <w:r>
+        <w:rPr>
+          <w:rFonts w:ascii="Aptos" w:eastAsia="Aptos" w:hAnsi="Aptos" w:cs="Aptos"/>
+          <w:b/>
+          <w:bCs/>
+          <w:color w:val="FF0000"/>
+          <w:lang w:val="en-US"/>
+        </w:rPr>
+        <w:t>Profile Creation:</w:t>
+      </w:r>
+    </w:p>
+    <w:p>
+      <w:pPr>
+        <w:pStyle w:val="ListParagraph"/>
+        <w:numPr>
+          <w:ilvl w:val="1"/>
+          <w:numId w:val="2"/>
+        </w:numPr>
+        <w:spacing w:after="0" w:line="276" w:lineRule="auto"/>
+        <w:rPr>
+          <w:rFonts w:ascii="Aptos" w:eastAsia="Aptos" w:hAnsi="Aptos" w:cs="Aptos"/>
+          <w:color w:val="FF0000"/>
+          <w:lang w:val="en-US"/>
+        </w:rPr>
+      </w:pPr>
+      <w:r>
+        <w:rPr>
+          <w:rFonts w:ascii="Aptos" w:eastAsia="Aptos" w:hAnsi="Aptos" w:cs="Aptos"/>
+          <w:color w:val="FF0000"/>
+          <w:lang w:val="en-US"/>
+        </w:rPr>
+        <w:t>For Charities: Build a comprehensive profile highlighting your mission, impact, and current fundraising initiatives.</w:t>
+      </w:r>
+    </w:p>
+    <w:p>
+      <w:pPr>
+        <w:pStyle w:val="ListParagraph"/>
+        <w:numPr>
+          <w:ilvl w:val="1"/>
+          <w:numId w:val="2"/>
+        </w:numPr>
+        <w:spacing w:after="0" w:line="276" w:lineRule="auto"/>
+        <w:rPr>
+          <w:rFonts w:ascii="Aptos" w:eastAsia="Aptos" w:hAnsi="Aptos" w:cs="Aptos"/>
+          <w:color w:val="FF0000"/>
+          <w:lang w:val="en-US"/>
+        </w:rPr>
+      </w:pPr>
+      <w:r>
+        <w:rPr>
+          <w:rFonts w:ascii="Aptos" w:eastAsia="Aptos" w:hAnsi="Aptos" w:cs="Aptos"/>
+          <w:color w:val="FF0000"/>
+          <w:lang w:val="en-US"/>
+        </w:rPr>
+        <w:t>For Companies: Showcase your CSR goals, past community engagements, and future social impact projects.</w:t>
+      </w:r>
+    </w:p>
+    <w:p>
+      <w:pPr>
+        <w:pStyle w:val="ListParagraph"/>
+        <w:numPr>
+          <w:ilvl w:val="0"/>
+          <w:numId w:val="2"/>
+        </w:numPr>
+        <w:spacing w:after="0" w:line="276" w:lineRule="auto"/>
+        <w:rPr>
+          <w:rFonts w:ascii="Aptos" w:eastAsia="Aptos" w:hAnsi="Aptos" w:cs="Aptos"/>
+          <w:b/>
+          <w:bCs/>
+          <w:color w:val="FF0000"/>
+          <w:lang w:val="en-US"/>
+        </w:rPr>
+      </w:pPr>
+      <w:r>
+        <w:rPr>
+          <w:rFonts w:ascii="Aptos" w:eastAsia="Aptos" w:hAnsi="Aptos" w:cs="Aptos"/>
+          <w:b/>
+          <w:bCs/>
+          <w:color w:val="FF0000"/>
+          <w:lang w:val="en-US"/>
+        </w:rPr>
+        <w:t>Smart Matching Algorithm:</w:t>
+      </w:r>
+    </w:p>
+    <w:p>
+      <w:pPr>
+        <w:pStyle w:val="ListParagraph"/>
+        <w:numPr>
+          <w:ilvl w:val="1"/>
+          <w:numId w:val="2"/>
+        </w:numPr>
+        <w:spacing w:after="0" w:line="276" w:lineRule="auto"/>
+        <w:rPr>
+          <w:rFonts w:ascii="Aptos" w:eastAsia="Aptos" w:hAnsi="Aptos" w:cs="Aptos"/>
+          <w:color w:val="FF0000"/>
+          <w:lang w:val="en-US"/>
+        </w:rPr>
+      </w:pPr>
+      <w:r>
+        <w:rPr>
+          <w:rFonts w:ascii="Aptos" w:eastAsia="Aptos" w:hAnsi="Aptos" w:cs="Aptos"/>
+          <w:color w:val="FF0000"/>
+          <w:lang w:val="en-US"/>
+        </w:rPr>
+        <w:t>Our proprietary algorithm analyzes key criteria—such as social goals, geographic presence, and strategic objectives—to suggest the most compatible partners.</w:t>
+      </w:r>
+    </w:p>
+    <w:p>
+      <w:pPr>
+        <w:pStyle w:val="ListParagraph"/>
+        <w:numPr>
+          <w:ilvl w:val="1"/>
+          <w:numId w:val="2"/>
+        </w:numPr>
+        <w:spacing w:after="0" w:line="276" w:lineRule="auto"/>
+        <w:rPr>
+          <w:rFonts w:ascii="Aptos" w:eastAsia="Aptos" w:hAnsi="Aptos" w:cs="Aptos"/>
+          <w:color w:val="FF0000"/>
+          <w:lang w:val="en-US"/>
+        </w:rPr>
+      </w:pPr>
+      <w:r>
+        <w:rPr>
+          <w:rFonts w:ascii="Aptos" w:eastAsia="Aptos" w:hAnsi="Aptos" w:cs="Aptos"/>
+          <w:color w:val="FF0000"/>
+          <w:lang w:val="en-US"/>
+        </w:rPr>
+        <w:lastRenderedPageBreak/>
+        <w:t>This targeted approach ensures that each recommendation fosters a genuine, mission-driven collaboration.</w:t>
+      </w:r>
+    </w:p>
+    <w:p>
+      <w:pPr>
+        <w:pStyle w:val="ListParagraph"/>
+        <w:numPr>
+          <w:ilvl w:val="0"/>
+          <w:numId w:val="2"/>
+        </w:numPr>
+        <w:spacing w:after="0" w:line="276" w:lineRule="auto"/>
+        <w:rPr>
+          <w:rFonts w:ascii="Aptos" w:eastAsia="Aptos" w:hAnsi="Aptos" w:cs="Aptos"/>
+          <w:b/>
+          <w:bCs/>
+          <w:color w:val="FF0000"/>
+          <w:lang w:val="en-US"/>
+        </w:rPr>
+      </w:pPr>
+      <w:r>
+        <w:rPr>
+          <w:rFonts w:ascii="Aptos" w:eastAsia="Aptos" w:hAnsi="Aptos" w:cs="Aptos"/>
+          <w:b/>
+          <w:bCs/>
+          <w:color w:val="FF0000"/>
+          <w:lang w:val="en-US"/>
+        </w:rPr>
+        <w:t>Dynamic Partnership Tools:</w:t>
+      </w:r>
+    </w:p>
+    <w:p>
+      <w:pPr>
+        <w:pStyle w:val="ListParagraph"/>
+        <w:numPr>
+          <w:ilvl w:val="1"/>
+          <w:numId w:val="2"/>
+        </w:numPr>
+        <w:spacing w:after="0" w:line="276" w:lineRule="auto"/>
+        <w:rPr>
+          <w:rFonts w:ascii="Aptos" w:eastAsia="Aptos" w:hAnsi="Aptos" w:cs="Aptos"/>
+          <w:color w:val="FF0000"/>
+          <w:lang w:val="en-US"/>
+        </w:rPr>
+      </w:pPr>
+      <w:r>
+        <w:rPr>
+          <w:rFonts w:ascii="Aptos" w:eastAsia="Aptos" w:hAnsi="Aptos" w:cs="Aptos"/>
+          <w:color w:val="FF0000"/>
+          <w:lang w:val="en-US"/>
+        </w:rPr>
+        <w:t>Engage directly within the app through messaging, scheduling collaborative meetings, and sharing project ideas.</w:t>
+      </w:r>
+    </w:p>
+    <w:p>
+      <w:pPr>
+        <w:pStyle w:val="ListParagraph"/>
+        <w:numPr>
+          <w:ilvl w:val="1"/>
+          <w:numId w:val="2"/>
+        </w:numPr>
+        <w:spacing w:after="0" w:line="276" w:lineRule="auto"/>
+        <w:rPr>
+          <w:rFonts w:ascii="Aptos" w:eastAsia="Aptos" w:hAnsi="Aptos" w:cs="Aptos"/>
+          <w:color w:val="FF0000"/>
+          <w:lang w:val="en-US"/>
+        </w:rPr>
+      </w:pPr>
+      <w:r>
+        <w:rPr>
+          <w:rFonts w:ascii="Aptos" w:eastAsia="Aptos" w:hAnsi="Aptos" w:cs="Aptos"/>
+          <w:color w:val="FF0000"/>
+          <w:lang w:val="en-US"/>
+        </w:rPr>
+        <w:t>Leverage insights and analytics to measure partnership success and track fundraising outcomes over time.</w:t>
+      </w:r>
+    </w:p>
+    <w:p>
+      <w:pPr>
+        <w:spacing w:line="276" w:lineRule="auto"/>
+        <w:jc w:val="center"/>
+        <w:rPr>
+          <w:color w:val="FF0000"/>
+        </w:rPr>
+      </w:pPr>
+    </w:p>
+    <w:p>
+      <w:pPr>
+        <w:spacing w:line="276" w:lineRule="auto"/>
+        <w:rPr>
+          <w:rFonts w:ascii="Aptos" w:eastAsia="Aptos" w:hAnsi="Aptos" w:cs="Aptos"/>
+          <w:b/>
+          <w:bCs/>
+          <w:color w:val="FF0000"/>
+          <w:lang w:val="en-US"/>
+        </w:rPr>
+      </w:pPr>
+      <w:r>
+        <w:rPr>
+          <w:rFonts w:ascii="Aptos" w:eastAsia="Aptos" w:hAnsi="Aptos" w:cs="Aptos"/>
+          <w:b/>
+          <w:bCs/>
+          <w:color w:val="FF0000"/>
+          <w:lang w:val="en-US"/>
+        </w:rPr>
+        <w:t>[The Benefits for Your Charity]</w:t>
       </w:r>
     </w:p>
     <w:p>
@@ -69,15 +604,33 @@
           <w:ilvl w:val="0"/>
           <w:numId w:val="1"/>
         </w:numPr>
-        <w:rPr>
-          <w:lang w:val="en-US"/>
-        </w:rPr>
-      </w:pPr>
-      <w:r>
-        <w:rPr>
-          <w:lang w:val="en-US"/>
-        </w:rPr>
-        <w:t>Introduction, addressing the problem that charities face.</w:t>
+        <w:spacing w:after="0" w:line="276" w:lineRule="auto"/>
+        <w:rPr>
+          <w:rFonts w:ascii="Aptos" w:eastAsia="Aptos" w:hAnsi="Aptos" w:cs="Aptos"/>
+          <w:color w:val="FF0000"/>
+          <w:lang w:val="en-US"/>
+        </w:rPr>
+      </w:pPr>
+      <w:r>
+        <w:rPr>
+          <w:rFonts w:ascii="Aptos" w:eastAsia="Aptos" w:hAnsi="Aptos" w:cs="Aptos"/>
+          <w:b/>
+          <w:bCs/>
+          <w:color w:val="FF0000"/>
+          <w:lang w:val="en-US"/>
+        </w:rPr>
+        <w:t>Enhanced Fundraising Opportunities:</w:t>
+      </w:r>
+      <w:r>
+        <w:br/>
+      </w:r>
+      <w:r>
+        <w:rPr>
+          <w:rFonts w:ascii="Aptos" w:eastAsia="Aptos" w:hAnsi="Aptos" w:cs="Aptos"/>
+          <w:color w:val="FF0000"/>
+          <w:lang w:val="en-US"/>
+        </w:rPr>
+        <w:t xml:space="preserve"> Access a curated list of companies that are not only committed to social responsibility but are also actively looking for ways to support charities like yours. This means more tailored sponsorships, donations, and in-kind support.</w:t>
       </w:r>
     </w:p>
     <w:p>
@@ -87,28 +640,33 @@
           <w:ilvl w:val="0"/>
           <w:numId w:val="1"/>
         </w:numPr>
-        <w:rPr>
-          <w:lang w:val="en-US"/>
-        </w:rPr>
-      </w:pPr>
-      <w:r>
-        <w:rPr>
-          <w:lang w:val="en-US"/>
-        </w:rPr>
-        <w:t>Visuals regarding how many charities miss out on credible investors due to low reachability.</w:t>
-      </w:r>
-    </w:p>
-    <w:p>
-      <w:pPr>
-        <w:rPr>
-          <w:lang w:val="en-US"/>
-        </w:rPr>
-      </w:pPr>
-      <w:r>
-        <w:rPr>
-          <w:lang w:val="en-US"/>
-        </w:rPr>
-        <w:t>Slide – 2</w:t>
+        <w:spacing w:after="0" w:line="276" w:lineRule="auto"/>
+        <w:rPr>
+          <w:rFonts w:ascii="Aptos" w:eastAsia="Aptos" w:hAnsi="Aptos" w:cs="Aptos"/>
+          <w:color w:val="FF0000"/>
+          <w:lang w:val="en-US"/>
+        </w:rPr>
+      </w:pPr>
+      <w:r>
+        <w:rPr>
+          <w:rFonts w:ascii="Aptos" w:eastAsia="Aptos" w:hAnsi="Aptos" w:cs="Aptos"/>
+          <w:b/>
+          <w:bCs/>
+          <w:color w:val="FF0000"/>
+          <w:lang w:val="en-US"/>
+        </w:rPr>
+        <w:t>Strategic Partnerships for Greater Impact:</w:t>
+      </w:r>
+      <w:r>
+        <w:br/>
+      </w:r>
+      <w:r>
+        <w:rPr>
+          <w:rFonts w:ascii="Aptos" w:eastAsia="Aptos" w:hAnsi="Aptos" w:cs="Aptos"/>
+          <w:color w:val="FF0000"/>
+          <w:lang w:val="en-US"/>
+        </w:rPr>
+        <w:t xml:space="preserve"> By aligning with companies whose values mirror your mission—whether it’s improving accessibility (RNIB), enhancing mental health support (MIND), or preserving our heritage and environment (National Trust)—you create partnerships that resonate with your audience and stakeholders.</w:t>
       </w:r>
     </w:p>
     <w:p>
@@ -116,30 +674,35 @@
         <w:pStyle w:val="ListParagraph"/>
         <w:numPr>
           <w:ilvl w:val="0"/>
-          <w:numId w:val="2"/>
+          <w:numId w:val="1"/>
         </w:numPr>
-        <w:rPr>
-          <w:lang w:val="en-US"/>
-        </w:rPr>
-      </w:pPr>
-      <w:r>
-        <w:rPr>
-          <w:lang w:val="en-US"/>
-        </w:rPr>
-        <w:t>Our Thoughts on the current problem. Our understanding of the problem.</w:t>
-      </w:r>
-    </w:p>
-    <w:p>
-      <w:pPr>
-        <w:rPr>
-          <w:lang w:val="en-US"/>
-        </w:rPr>
-      </w:pPr>
-      <w:r>
-        <w:rPr>
-          <w:lang w:val="en-US"/>
-        </w:rPr>
-        <w:t>Slide – 3</w:t>
+        <w:spacing w:after="0" w:line="276" w:lineRule="auto"/>
+        <w:rPr>
+          <w:rFonts w:ascii="Aptos" w:eastAsia="Aptos" w:hAnsi="Aptos" w:cs="Aptos"/>
+          <w:color w:val="FF0000"/>
+          <w:lang w:val="en-US"/>
+        </w:rPr>
+      </w:pPr>
+      <w:r>
+        <w:rPr>
+          <w:rFonts w:ascii="Aptos" w:eastAsia="Aptos" w:hAnsi="Aptos" w:cs="Aptos"/>
+          <w:b/>
+          <w:bCs/>
+          <w:color w:val="FF0000"/>
+          <w:lang w:val="en-US"/>
+        </w:rPr>
+        <w:t>Streamlined Outreach &amp; Engagement:</w:t>
+      </w:r>
+      <w:r>
+        <w:br/>
+      </w:r>
+      <w:r>
+        <w:rPr>
+          <w:rFonts w:ascii="Aptos" w:eastAsia="Aptos" w:hAnsi="Aptos" w:cs="Aptos"/>
+          <w:color w:val="FF0000"/>
+          <w:lang w:val="en-US"/>
+        </w:rPr>
+        <w:t xml:space="preserve"> Say goodbye to time-consuming partner searches. Our app simplifies the process, letting you focus on what matters most: your mission and the communities you serve.</w:t>
       </w:r>
     </w:p>
     <w:p>
@@ -147,17 +710,62 @@
         <w:pStyle w:val="ListParagraph"/>
         <w:numPr>
           <w:ilvl w:val="0"/>
-          <w:numId w:val="2"/>
+          <w:numId w:val="1"/>
         </w:numPr>
-        <w:rPr>
-          <w:lang w:val="en-US"/>
-        </w:rPr>
-      </w:pPr>
-      <w:r>
-        <w:rPr>
-          <w:lang w:val="en-US"/>
-        </w:rPr>
-        <w:t>The solution!?!?!?!?!?</w:t>
+        <w:spacing w:after="0" w:line="276" w:lineRule="auto"/>
+        <w:rPr>
+          <w:rFonts w:ascii="Aptos" w:eastAsia="Aptos" w:hAnsi="Aptos" w:cs="Aptos"/>
+          <w:color w:val="FF0000"/>
+          <w:lang w:val="en-US"/>
+        </w:rPr>
+      </w:pPr>
+      <w:r>
+        <w:rPr>
+          <w:rFonts w:ascii="Aptos" w:eastAsia="Aptos" w:hAnsi="Aptos" w:cs="Aptos"/>
+          <w:b/>
+          <w:bCs/>
+          <w:color w:val="FF0000"/>
+          <w:lang w:val="en-US"/>
+        </w:rPr>
+        <w:t>Data-Driven Decisions:</w:t>
+      </w:r>
+      <w:r>
+        <w:br/>
+      </w:r>
+      <w:r>
+        <w:rPr>
+          <w:rFonts w:ascii="Aptos" w:eastAsia="Aptos" w:hAnsi="Aptos" w:cs="Aptos"/>
+          <w:color w:val="FF0000"/>
+          <w:lang w:val="en-US"/>
+        </w:rPr>
+        <w:t xml:space="preserve"> With built-in analytics, you can track engagement success, fundraising growth, and partnership impact, enabling smarter decisions for future campaigns.</w:t>
+      </w:r>
+    </w:p>
+    <w:p>
+      <w:pPr>
+        <w:pStyle w:val="ListParagraph"/>
+        <w:rPr>
+          <w:color w:val="FF0000"/>
+          <w:lang w:val="en-US"/>
+        </w:rPr>
+      </w:pPr>
+    </w:p>
+    <w:p>
+      <w:pPr>
+        <w:spacing w:line="276" w:lineRule="auto"/>
+        <w:rPr>
+          <w:rFonts w:ascii="Aptos" w:eastAsia="Aptos" w:hAnsi="Aptos" w:cs="Aptos"/>
+          <w:color w:val="FF0000"/>
+          <w:lang w:val="en-US"/>
+        </w:rPr>
+      </w:pPr>
+      <w:r>
+        <w:rPr>
+          <w:rFonts w:ascii="Aptos" w:eastAsia="Aptos" w:hAnsi="Aptos" w:cs="Aptos"/>
+          <w:color w:val="FF0000"/>
+          <w:lang w:val="en-US"/>
+        </w:rPr>
+        <w:t xml:space="preserve">KEY FEATURES: </w:t>
       </w:r>
     </w:p>
     <w:p>
@@ -165,23 +773,51 @@
         <w:pStyle w:val="ListParagraph"/>
         <w:numPr>
           <w:ilvl w:val="0"/>
-          <w:numId w:val="2"/>
+          <w:numId w:val="7"/>
         </w:numPr>
-        <w:rPr>
-          <w:lang w:val="en-US"/>
-        </w:rPr>
-      </w:pPr>
-      <w:r>
-        <w:t xml:space="preserve">Name: </w:t>
-      </w:r>
-      <w:r>
-        <w:t>Altruize</w:t>
-      </w:r>
-      <w:r>
-        <w:t xml:space="preserve">: </w:t>
-      </w:r>
-      <w:r>
-        <w:t>Unselfish concern for the welfare of others; selflessness</w:t>
+        <w:spacing w:before="240" w:after="240"/>
+        <w:rPr>
+          <w:rFonts w:ascii="Aptos" w:eastAsia="Aptos" w:hAnsi="Aptos" w:cs="Aptos"/>
+          <w:color w:val="FF0000"/>
+          <w:lang w:val="en-US"/>
+        </w:rPr>
+      </w:pPr>
+      <w:r>
+        <w:rPr>
+          <w:rFonts w:ascii="Aptos" w:eastAsia="Aptos" w:hAnsi="Aptos" w:cs="Aptos"/>
+          <w:b/>
+          <w:bCs/>
+          <w:color w:val="FF0000"/>
+          <w:lang w:val="en-US"/>
+        </w:rPr>
+        <w:t>Comprehensive Profiles:</w:t>
+      </w:r>
+      <w:r>
+        <w:br/>
+      </w:r>
+      <w:r>
+        <w:rPr>
+          <w:rFonts w:ascii="Aptos" w:eastAsia="Aptos" w:hAnsi="Aptos" w:cs="Aptos"/>
+          <w:color w:val="FF0000"/>
+          <w:lang w:val="en-US"/>
+        </w:rPr>
+        <w:t xml:space="preserve">Every charity and company </w:t>
+      </w:r>
+      <w:r>
+        <w:rPr>
+          <w:rFonts w:ascii="Aptos" w:eastAsia="Aptos" w:hAnsi="Aptos" w:cs="Aptos"/>
+          <w:color w:val="FF0000"/>
+          <w:lang w:val="en-US"/>
+        </w:rPr>
+        <w:t>create</w:t>
+      </w:r>
+      <w:r>
+        <w:rPr>
+          <w:rFonts w:ascii="Aptos" w:eastAsia="Aptos" w:hAnsi="Aptos" w:cs="Aptos"/>
+          <w:color w:val="FF0000"/>
+          <w:lang w:val="en-US"/>
+        </w:rPr>
+        <w:t xml:space="preserve"> an in-depth, interactive profile that highlights their mission, past impact, and strategic goals. This ensures that every potential partnership is built on a clear understanding of shared values.</w:t>
       </w:r>
     </w:p>
     <w:p>
@@ -189,30 +825,45 @@
         <w:pStyle w:val="ListParagraph"/>
         <w:numPr>
           <w:ilvl w:val="0"/>
-          <w:numId w:val="2"/>
+          <w:numId w:val="7"/>
         </w:numPr>
-        <w:rPr>
-          <w:lang w:val="en-US"/>
-        </w:rPr>
-      </w:pPr>
-      <w:r>
-        <w:rPr>
-          <w:lang w:val="en-US"/>
-        </w:rPr>
-        <w:t>Solution Introduction</w:t>
-      </w:r>
-    </w:p>
-    <w:p>
-      <w:pPr>
-        <w:rPr>
-          <w:lang w:val="en-US"/>
-        </w:rPr>
-      </w:pPr>
-      <w:r>
-        <w:rPr>
-          <w:lang w:val="en-US"/>
-        </w:rPr>
-        <w:t>Slide – 4</w:t>
+        <w:spacing w:before="240" w:after="240"/>
+        <w:rPr>
+          <w:rFonts w:ascii="Aptos" w:eastAsia="Aptos" w:hAnsi="Aptos" w:cs="Aptos"/>
+          <w:color w:val="FF0000"/>
+          <w:lang w:val="en-US"/>
+        </w:rPr>
+      </w:pPr>
+      <w:r>
+        <w:rPr>
+          <w:rFonts w:ascii="Aptos" w:eastAsia="Aptos" w:hAnsi="Aptos" w:cs="Aptos"/>
+          <w:b/>
+          <w:bCs/>
+          <w:color w:val="FF0000"/>
+          <w:lang w:val="en-US"/>
+        </w:rPr>
+        <w:t xml:space="preserve">AI – Powered </w:t>
+      </w:r>
+      <w:r>
+        <w:rPr>
+          <w:rFonts w:ascii="Aptos" w:eastAsia="Aptos" w:hAnsi="Aptos" w:cs="Aptos"/>
+          <w:b/>
+          <w:bCs/>
+          <w:color w:val="FF0000"/>
+          <w:lang w:val="en-US"/>
+        </w:rPr>
+        <w:t>Smart Matching Algorithm:</w:t>
+      </w:r>
+      <w:r>
+        <w:br/>
+      </w:r>
+      <w:r>
+        <w:rPr>
+          <w:rFonts w:ascii="Aptos" w:eastAsia="Aptos" w:hAnsi="Aptos" w:cs="Aptos"/>
+          <w:color w:val="FF0000"/>
+          <w:lang w:val="en-US"/>
+        </w:rPr>
+        <w:t>Our AI-driven algorithm analyzes key criteria from these profiles—such as social impact goals, geographic presence, and project needs—to automatically recommend high-potential partnerships.</w:t>
       </w:r>
     </w:p>
     <w:p>
@@ -220,23 +871,35 @@
         <w:pStyle w:val="ListParagraph"/>
         <w:numPr>
           <w:ilvl w:val="0"/>
-          <w:numId w:val="3"/>
+          <w:numId w:val="7"/>
         </w:numPr>
-        <w:rPr>
-          <w:lang w:val="en-US"/>
-        </w:rPr>
-      </w:pPr>
-      <w:r>
-        <w:rPr>
-          <w:lang w:val="en-US"/>
-        </w:rPr>
-        <w:t xml:space="preserve">Solution Explanation </w:t>
-      </w:r>
-      <w:r>
-        <w:rPr>
-          <w:lang w:val="en-US"/>
-        </w:rPr>
-        <w:t>in extreme detail.</w:t>
+        <w:spacing w:before="240" w:after="240"/>
+        <w:rPr>
+          <w:rFonts w:ascii="Aptos" w:eastAsia="Aptos" w:hAnsi="Aptos" w:cs="Aptos"/>
+          <w:color w:val="FF0000"/>
+          <w:lang w:val="en-US"/>
+        </w:rPr>
+      </w:pPr>
+      <w:r>
+        <w:rPr>
+          <w:rFonts w:ascii="Aptos" w:eastAsia="Aptos" w:hAnsi="Aptos" w:cs="Aptos"/>
+          <w:b/>
+          <w:bCs/>
+          <w:color w:val="FF0000"/>
+          <w:lang w:val="en-US"/>
+        </w:rPr>
+        <w:t>Integrated Communication Tools:</w:t>
+      </w:r>
+      <w:r>
+        <w:br/>
+      </w:r>
+      <w:r>
+        <w:rPr>
+          <w:rFonts w:ascii="Aptos" w:eastAsia="Aptos" w:hAnsi="Aptos" w:cs="Aptos"/>
+          <w:color w:val="FF0000"/>
+          <w:lang w:val="en-US"/>
+        </w:rPr>
+        <w:t>In-app messaging, meeting scheduling, and collaborative workspaces allow charities and companies to quickly initiate and nurture their relationships, reducing the friction of traditional outreach.</w:t>
       </w:r>
     </w:p>
     <w:p>
@@ -244,36 +907,36 @@
         <w:pStyle w:val="ListParagraph"/>
         <w:numPr>
           <w:ilvl w:val="0"/>
-          <w:numId w:val="3"/>
+          <w:numId w:val="7"/>
         </w:numPr>
-        <w:rPr>
-          <w:lang w:val="en-US"/>
-        </w:rPr>
-      </w:pPr>
-      <w:r>
-        <w:rPr>
-          <w:lang w:val="en-US"/>
-        </w:rPr>
-        <w:t xml:space="preserve">State the drawbacks and </w:t>
-      </w:r>
-      <w:r>
-        <w:rPr>
-          <w:lang w:val="en-US"/>
-        </w:rPr>
-        <w:t>their solutions.</w:t>
-      </w:r>
-    </w:p>
-    <w:p>
-      <w:pPr>
-        <w:rPr>
-          <w:lang w:val="en-US"/>
-        </w:rPr>
-      </w:pPr>
-      <w:r>
-        <w:rPr>
-          <w:lang w:val="en-US"/>
-        </w:rPr>
-        <w:t>Slide – 5</w:t>
+        <w:spacing w:before="240" w:after="240"/>
+        <w:rPr>
+          <w:rFonts w:ascii="Aptos" w:eastAsia="Aptos" w:hAnsi="Aptos" w:cs="Aptos"/>
+          <w:color w:val="FF0000"/>
+          <w:lang w:val="en-US"/>
+        </w:rPr>
+      </w:pPr>
+      <w:r>
+        <w:rPr>
+          <w:rFonts w:ascii="Aptos" w:eastAsia="Aptos" w:hAnsi="Aptos" w:cs="Aptos"/>
+          <w:b/>
+          <w:bCs/>
+          <w:color w:val="FF0000"/>
+          <w:lang w:val="en-US"/>
+        </w:rPr>
+        <w:lastRenderedPageBreak/>
+        <w:t>Data-Driven Insights &amp; Analytics:</w:t>
+      </w:r>
+      <w:r>
+        <w:br/>
+      </w:r>
+      <w:r>
+        <w:rPr>
+          <w:rFonts w:ascii="Aptos" w:eastAsia="Aptos" w:hAnsi="Aptos" w:cs="Aptos"/>
+          <w:color w:val="FF0000"/>
+          <w:lang w:val="en-US"/>
+        </w:rPr>
+        <w:t>A robust dashboard tracks fundraising outcomes, engagement metrics, and partnership performance, empowering both sides to make informed, real-time decisions to optimize their campaigns.</w:t>
       </w:r>
     </w:p>
     <w:p>
@@ -281,30 +944,35 @@
         <w:pStyle w:val="ListParagraph"/>
         <w:numPr>
           <w:ilvl w:val="0"/>
-          <w:numId w:val="4"/>
+          <w:numId w:val="7"/>
         </w:numPr>
-        <w:rPr>
-          <w:lang w:val="en-US"/>
-        </w:rPr>
-      </w:pPr>
-      <w:r>
-        <w:rPr>
-          <w:lang w:val="en-US"/>
-        </w:rPr>
-        <w:t>Conclusion.</w:t>
-      </w:r>
-    </w:p>
-    <w:p>
-      <w:pPr>
-        <w:rPr>
-          <w:lang w:val="en-US"/>
-        </w:rPr>
-      </w:pPr>
-      <w:r>
-        <w:rPr>
-          <w:lang w:val="en-US"/>
-        </w:rPr>
-        <w:t>Slide – 6</w:t>
+        <w:spacing w:before="240" w:after="240"/>
+        <w:rPr>
+          <w:rFonts w:ascii="Aptos" w:eastAsia="Aptos" w:hAnsi="Aptos" w:cs="Aptos"/>
+          <w:color w:val="FF0000"/>
+          <w:lang w:val="en-US"/>
+        </w:rPr>
+      </w:pPr>
+      <w:r>
+        <w:rPr>
+          <w:rFonts w:ascii="Aptos" w:eastAsia="Aptos" w:hAnsi="Aptos" w:cs="Aptos"/>
+          <w:b/>
+          <w:bCs/>
+          <w:color w:val="FF0000"/>
+          <w:lang w:val="en-US"/>
+        </w:rPr>
+        <w:t>Seamless Integration &amp; Scalability:</w:t>
+      </w:r>
+      <w:r>
+        <w:br/>
+      </w:r>
+      <w:r>
+        <w:rPr>
+          <w:rFonts w:ascii="Aptos" w:eastAsia="Aptos" w:hAnsi="Aptos" w:cs="Aptos"/>
+          <w:color w:val="FF0000"/>
+          <w:lang w:val="en-US"/>
+        </w:rPr>
+        <w:t>Designed to integrate with existing CRM and payment systems, our platform grows with your organization—supporting everything from local initiatives to global campaigns.</w:t>
       </w:r>
     </w:p>
     <w:p>
@@ -312,8 +980,434 @@
         <w:pStyle w:val="ListParagraph"/>
         <w:numPr>
           <w:ilvl w:val="0"/>
-          <w:numId w:val="4"/>
+          <w:numId w:val="7"/>
         </w:numPr>
+        <w:spacing w:after="0"/>
+        <w:rPr>
+          <w:color w:val="FF0000"/>
+          <w:lang w:val="en-US"/>
+        </w:rPr>
+      </w:pPr>
+      <w:r>
+        <w:rPr>
+          <w:b/>
+          <w:bCs/>
+          <w:color w:val="FF0000"/>
+          <w:lang w:val="en-US"/>
+        </w:rPr>
+        <w:t>Transparency Engine (Live Feed):</w:t>
+      </w:r>
+      <w:r>
+        <w:rPr>
+          <w:color w:val="FF0000"/>
+          <w:lang w:val="en-US"/>
+        </w:rPr>
+        <w:t xml:space="preserve"> "This feature provides unparalleled visibility, fostering trust and accountability by showcasing the real-time impact of corporate contributions."</w:t>
+      </w:r>
+    </w:p>
+    <w:p>
+      <w:pPr>
+        <w:pStyle w:val="ListParagraph"/>
+        <w:rPr>
+          <w:b/>
+          <w:bCs/>
+          <w:lang w:val="en-US"/>
+        </w:rPr>
+      </w:pPr>
+    </w:p>
+    <w:p>
+      <w:pPr>
+        <w:pStyle w:val="ListParagraph"/>
+        <w:rPr>
+          <w:b/>
+          <w:bCs/>
+          <w:color w:val="FF0000"/>
+          <w:lang w:val="en-US"/>
+        </w:rPr>
+      </w:pPr>
+      <w:r>
+        <w:rPr>
+          <w:b/>
+          <w:bCs/>
+          <w:color w:val="FF0000"/>
+          <w:lang w:val="en-US"/>
+        </w:rPr>
+        <w:t xml:space="preserve">### Transparency </w:t>
+      </w:r>
+    </w:p>
+    <w:p>
+      <w:pPr>
+        <w:spacing w:before="240" w:after="240"/>
+        <w:rPr>
+          <w:color w:val="FF0000"/>
+          <w:lang w:val="en-US"/>
+        </w:rPr>
+      </w:pPr>
+      <w:r>
+        <w:rPr>
+          <w:color w:val="FF0000"/>
+          <w:lang w:val="en-US"/>
+        </w:rPr>
+        <w:t>Our platform isn’t just about connecting charities with companies—it’s about creating lasting, trust-based partnerships. One of our key transparency features is the live feed that companies have access to. This feed displays real-time updates from the charities they’ve invested in, including progress reports, impact stories, photos, and milestone achievements.</w:t>
+      </w:r>
+    </w:p>
+    <w:p>
+      <w:pPr>
+        <w:spacing w:before="240" w:after="240"/>
+        <w:rPr>
+          <w:color w:val="FF0000"/>
+          <w:lang w:val="en-US"/>
+        </w:rPr>
+      </w:pPr>
+      <w:r>
+        <w:rPr>
+          <w:color w:val="FF0000"/>
+          <w:lang w:val="en-US"/>
+        </w:rPr>
+        <w:t>This means that corporate partners can see exactly how their contributions are making a difference. They can monitor ongoing projects, witness the tangible outcomes of their support, and even engage with the charity directly if they wish. It’s a powerful tool to foster accountability and build trust, ensuring that every dollar invested is visible and verifiable.</w:t>
+      </w:r>
+    </w:p>
+    <w:p>
+      <w:pPr>
+        <w:pStyle w:val="ListParagraph"/>
+        <w:rPr>
+          <w:b/>
+          <w:bCs/>
+          <w:lang w:val="en-US"/>
+        </w:rPr>
+      </w:pPr>
+    </w:p>
+    <w:p>
+      <w:pPr>
+        <w:spacing w:line="276" w:lineRule="auto"/>
+        <w:rPr>
+          <w:rFonts w:ascii="Aptos" w:eastAsia="Aptos" w:hAnsi="Aptos" w:cs="Aptos"/>
+          <w:b/>
+          <w:bCs/>
+          <w:color w:val="FF0000"/>
+          <w:lang w:val="en-US"/>
+        </w:rPr>
+      </w:pPr>
+      <w:r>
+        <w:rPr>
+          <w:rFonts w:ascii="Aptos" w:eastAsia="Aptos" w:hAnsi="Aptos" w:cs="Aptos"/>
+          <w:b/>
+          <w:bCs/>
+          <w:color w:val="FF0000"/>
+          <w:lang w:val="en-US"/>
+        </w:rPr>
+        <w:t>Key problems that our solution solves:</w:t>
+      </w:r>
+    </w:p>
+    <w:p>
+      <w:pPr>
+        <w:spacing w:line="276" w:lineRule="auto"/>
+        <w:rPr>
+          <w:rFonts w:ascii="Aptos" w:eastAsia="Aptos" w:hAnsi="Aptos" w:cs="Aptos"/>
+          <w:color w:val="FF0000"/>
+          <w:lang w:val="en-US"/>
+        </w:rPr>
+      </w:pPr>
+      <w:r>
+        <w:rPr>
+          <w:rFonts w:ascii="Aptos" w:eastAsia="Aptos" w:hAnsi="Aptos" w:cs="Aptos"/>
+          <w:color w:val="FF0000"/>
+          <w:lang w:val="en-US"/>
+        </w:rPr>
+        <w:t>For charities:</w:t>
+      </w:r>
+    </w:p>
+    <w:p>
+      <w:pPr>
+        <w:pStyle w:val="ListParagraph"/>
+        <w:numPr>
+          <w:ilvl w:val="0"/>
+          <w:numId w:val="6"/>
+        </w:numPr>
+        <w:spacing w:after="0" w:line="276" w:lineRule="auto"/>
+        <w:rPr>
+          <w:rFonts w:ascii="Aptos" w:eastAsia="Aptos" w:hAnsi="Aptos" w:cs="Aptos"/>
+          <w:color w:val="FF0000"/>
+          <w:lang w:val="en-US"/>
+        </w:rPr>
+      </w:pPr>
+      <w:r>
+        <w:rPr>
+          <w:rFonts w:ascii="Aptos" w:eastAsia="Aptos" w:hAnsi="Aptos" w:cs="Aptos"/>
+          <w:color w:val="FF0000"/>
+          <w:lang w:val="en-US"/>
+        </w:rPr>
+        <w:t xml:space="preserve">Difficulty in finding meaningful partnerships </w:t>
+      </w:r>
+    </w:p>
+    <w:p>
+      <w:pPr>
+        <w:pStyle w:val="ListParagraph"/>
+        <w:numPr>
+          <w:ilvl w:val="0"/>
+          <w:numId w:val="6"/>
+        </w:numPr>
+        <w:spacing w:after="0" w:line="276" w:lineRule="auto"/>
+        <w:rPr>
+          <w:rFonts w:ascii="Aptos" w:eastAsia="Aptos" w:hAnsi="Aptos" w:cs="Aptos"/>
+          <w:color w:val="FF0000"/>
+          <w:lang w:val="en-US"/>
+        </w:rPr>
+      </w:pPr>
+      <w:r>
+        <w:rPr>
+          <w:rFonts w:ascii="Aptos" w:eastAsia="Aptos" w:hAnsi="Aptos" w:cs="Aptos"/>
+          <w:color w:val="FF0000"/>
+          <w:lang w:val="en-US"/>
+        </w:rPr>
+        <w:t>Lack of transparency and accountability</w:t>
+      </w:r>
+    </w:p>
+    <w:p>
+      <w:pPr>
+        <w:pStyle w:val="ListParagraph"/>
+        <w:numPr>
+          <w:ilvl w:val="0"/>
+          <w:numId w:val="6"/>
+        </w:numPr>
+        <w:spacing w:after="0" w:line="276" w:lineRule="auto"/>
+        <w:rPr>
+          <w:rFonts w:ascii="Aptos" w:eastAsia="Aptos" w:hAnsi="Aptos" w:cs="Aptos"/>
+          <w:color w:val="FF0000"/>
+          <w:lang w:val="en-US"/>
+        </w:rPr>
+      </w:pPr>
+      <w:r>
+        <w:rPr>
+          <w:rFonts w:ascii="Aptos" w:eastAsia="Aptos" w:hAnsi="Aptos" w:cs="Aptos"/>
+          <w:color w:val="FF0000"/>
+          <w:lang w:val="en-US"/>
+        </w:rPr>
+        <w:t xml:space="preserve">Limited access to diverse fundraising opportunities </w:t>
+      </w:r>
+    </w:p>
+    <w:p>
+      <w:pPr>
+        <w:pStyle w:val="ListParagraph"/>
+        <w:numPr>
+          <w:ilvl w:val="0"/>
+          <w:numId w:val="6"/>
+        </w:numPr>
+        <w:spacing w:after="0" w:line="276" w:lineRule="auto"/>
+        <w:rPr>
+          <w:rFonts w:ascii="Aptos" w:eastAsia="Aptos" w:hAnsi="Aptos" w:cs="Aptos"/>
+          <w:color w:val="FF0000"/>
+          <w:lang w:val="en-US"/>
+        </w:rPr>
+      </w:pPr>
+      <w:r>
+        <w:rPr>
+          <w:rFonts w:ascii="Aptos" w:eastAsia="Aptos" w:hAnsi="Aptos" w:cs="Aptos"/>
+          <w:color w:val="FF0000"/>
+          <w:lang w:val="en-US"/>
+        </w:rPr>
+        <w:t>Inefficient communication and collaboration</w:t>
+      </w:r>
+    </w:p>
+    <w:p>
+      <w:pPr>
+        <w:spacing w:line="276" w:lineRule="auto"/>
+        <w:rPr>
+          <w:rFonts w:ascii="Aptos" w:eastAsia="Aptos" w:hAnsi="Aptos" w:cs="Aptos"/>
+          <w:color w:val="FF0000"/>
+          <w:lang w:val="en-US"/>
+        </w:rPr>
+      </w:pPr>
+      <w:r>
+        <w:rPr>
+          <w:rFonts w:ascii="Aptos" w:eastAsia="Aptos" w:hAnsi="Aptos" w:cs="Aptos"/>
+          <w:color w:val="FF0000"/>
+          <w:lang w:val="en-US"/>
+        </w:rPr>
+        <w:t>For companies:</w:t>
+      </w:r>
+    </w:p>
+    <w:p>
+      <w:pPr>
+        <w:pStyle w:val="ListParagraph"/>
+        <w:numPr>
+          <w:ilvl w:val="0"/>
+          <w:numId w:val="5"/>
+        </w:numPr>
+        <w:spacing w:after="0" w:line="276" w:lineRule="auto"/>
+        <w:rPr>
+          <w:rFonts w:ascii="Aptos" w:eastAsia="Aptos" w:hAnsi="Aptos" w:cs="Aptos"/>
+          <w:color w:val="FF0000"/>
+          <w:lang w:val="en-US"/>
+        </w:rPr>
+      </w:pPr>
+      <w:r>
+        <w:rPr>
+          <w:rFonts w:ascii="Aptos" w:eastAsia="Aptos" w:hAnsi="Aptos" w:cs="Aptos"/>
+          <w:color w:val="FF0000"/>
+          <w:lang w:val="en-US"/>
+        </w:rPr>
+        <w:t>Difficulty in Finding Authentic organizations or charities that align with their CSR (corporate social responsibility) goals</w:t>
+      </w:r>
+    </w:p>
+    <w:p>
+      <w:pPr>
+        <w:pStyle w:val="ListParagraph"/>
+        <w:numPr>
+          <w:ilvl w:val="0"/>
+          <w:numId w:val="5"/>
+        </w:numPr>
+        <w:spacing w:after="0" w:line="276" w:lineRule="auto"/>
+        <w:rPr>
+          <w:rFonts w:ascii="Aptos" w:eastAsia="Aptos" w:hAnsi="Aptos" w:cs="Aptos"/>
+          <w:color w:val="FF0000"/>
+          <w:lang w:val="en-US"/>
+        </w:rPr>
+      </w:pPr>
+      <w:r>
+        <w:rPr>
+          <w:rFonts w:ascii="Aptos" w:eastAsia="Aptos" w:hAnsi="Aptos" w:cs="Aptos"/>
+          <w:color w:val="FF0000"/>
+          <w:lang w:val="en-US"/>
+        </w:rPr>
+        <w:t xml:space="preserve">Difficulty in engaging employees </w:t>
+      </w:r>
+    </w:p>
+    <w:p>
+      <w:pPr>
+        <w:pStyle w:val="ListParagraph"/>
+        <w:numPr>
+          <w:ilvl w:val="0"/>
+          <w:numId w:val="5"/>
+        </w:numPr>
+        <w:spacing w:after="0" w:line="276" w:lineRule="auto"/>
+        <w:rPr>
+          <w:rFonts w:ascii="Aptos" w:eastAsia="Aptos" w:hAnsi="Aptos" w:cs="Aptos"/>
+          <w:color w:val="FF0000"/>
+          <w:lang w:val="en-US"/>
+        </w:rPr>
+      </w:pPr>
+      <w:r>
+        <w:rPr>
+          <w:rFonts w:ascii="Aptos" w:eastAsia="Aptos" w:hAnsi="Aptos" w:cs="Aptos"/>
+          <w:color w:val="FF0000"/>
+          <w:lang w:val="en-US"/>
+        </w:rPr>
+        <w:t>Difficulty in showing stakeholders the impact of CSR investments</w:t>
+      </w:r>
+    </w:p>
+    <w:p>
+      <w:pPr>
+        <w:spacing w:line="276" w:lineRule="auto"/>
+        <w:rPr>
+          <w:rFonts w:ascii="Aptos" w:eastAsia="Aptos" w:hAnsi="Aptos" w:cs="Aptos"/>
+          <w:color w:val="FF0000"/>
+          <w:lang w:val="en-US"/>
+        </w:rPr>
+      </w:pPr>
+    </w:p>
+    <w:p>
+      <w:pPr>
+        <w:spacing w:after="0"/>
+        <w:ind w:left="720"/>
+        <w:rPr>
+          <w:rFonts w:ascii="Aptos" w:eastAsia="Aptos" w:hAnsi="Aptos" w:cs="Aptos"/>
+          <w:color w:val="FF0000"/>
+          <w:lang w:val="en-US"/>
+        </w:rPr>
+      </w:pPr>
+    </w:p>
+    <w:p>
+      <w:pPr>
+        <w:pStyle w:val="ListParagraph"/>
+        <w:numPr>
+          <w:ilvl w:val="0"/>
+          <w:numId w:val="9"/>
+        </w:numPr>
+        <w:rPr>
+          <w:lang w:val="en-US"/>
+        </w:rPr>
+      </w:pPr>
+      <w:r>
+        <w:rPr>
+          <w:lang w:val="en-US"/>
+        </w:rPr>
+        <w:t xml:space="preserve">State the drawbacks and </w:t>
+      </w:r>
+      <w:r>
+        <w:rPr>
+          <w:lang w:val="en-US"/>
+        </w:rPr>
+        <w:t>their solutions.</w:t>
+      </w:r>
+    </w:p>
+    <w:p>
+      <w:pPr>
+        <w:rPr>
+          <w:lang w:val="en-US"/>
+        </w:rPr>
+      </w:pPr>
+      <w:r>
+        <w:rPr>
+          <w:lang w:val="en-US"/>
+        </w:rPr>
+        <w:t>Slide – 5</w:t>
+      </w:r>
+    </w:p>
+    <w:p>
+      <w:pPr>
+        <w:pStyle w:val="ListParagraph"/>
+        <w:numPr>
+          <w:ilvl w:val="0"/>
+          <w:numId w:val="10"/>
+        </w:numPr>
+        <w:rPr>
+          <w:lang w:val="en-US"/>
+        </w:rPr>
+      </w:pPr>
+      <w:r>
+        <w:rPr>
+          <w:lang w:val="en-US"/>
+        </w:rPr>
+        <w:t>Conclusion.</w:t>
+      </w:r>
+    </w:p>
+    <w:p>
+      <w:pPr>
+        <w:ind w:left="773"/>
+        <w:rPr>
+          <w:color w:val="FF0000"/>
+          <w:lang w:val="en-US"/>
+        </w:rPr>
+      </w:pPr>
+      <w:r>
+        <w:rPr>
+          <w:color w:val="FF0000"/>
+          <w:lang w:val="en-US"/>
+        </w:rPr>
+        <w:t>Join Altruize and build bridges of impact</w:t>
+      </w:r>
+    </w:p>
+    <w:p>
+      <w:pPr>
+        <w:rPr>
+          <w:lang w:val="en-US"/>
+        </w:rPr>
+      </w:pPr>
+      <w:r>
+        <w:rPr>
+          <w:lang w:val="en-US"/>
+        </w:rPr>
+        <w:t>Slide – 6</w:t>
+      </w:r>
+    </w:p>
+    <w:p>
+      <w:pPr>
+        <w:pStyle w:val="ListParagraph"/>
+        <w:numPr>
+          <w:ilvl w:val="0"/>
+          <w:numId w:val="10"/>
+        </w:numPr>
         <w:rPr>
           <w:lang w:val="en-US"/>
         </w:rPr>
@@ -323,6 +1417,20 @@
           <w:lang w:val="en-US"/>
         </w:rPr>
         <w:t>Prashno hoi toh pucho bhodinao.</w:t>
+      </w:r>
+      <w:r>
+        <w:rPr>
+          <w:lang w:val="en-US"/>
+        </w:rPr>
+        <w:t xml:space="preserve"> </w:t>
+      </w:r>
+      <w:r>
+        <w:rPr>
+          <w:rFonts w:ascii="Arial" w:eastAsia="Arial" w:hAnsi="Arial" w:cs="Arial"/>
+          <w:color w:val="474747"/>
+          <w:lang w:val="en-US"/>
+        </w:rPr>
+        <w:t>😂</w:t>
       </w:r>
     </w:p>
     <w:sectPr>
@@ -338,6 +1446,232 @@
 <file path=word/numbering.xml><?xml version="1.0" encoding="utf-8"?>
 <w:numbering xmlns:wpc="http://schemas.microsoft.com/office/word/2010/wordprocessingCanvas" xmlns:cx="http://schemas.microsoft.com/office/drawing/2014/chartex" xmlns:cx1="http://schemas.microsoft.com/office/drawing/2015/9/8/chartex" xmlns:cx2="http://schemas.microsoft.com/office/drawing/2015/10/21/chartex" xmlns:cx3="http://schemas.microsoft.com/office/drawing/2016/5/9/chartex" xmlns:cx4="http://schemas.microsoft.com/office/drawing/2016/5/10/chartex" xmlns:cx5="http://schemas.microsoft.com/office/drawing/2016/5/11/chartex" xmlns:cx6="http://schemas.microsoft.com/office/drawing/2016/5/12/chartex" xmlns:cx7="http://schemas.microsoft.com/office/drawing/2016/5/13/chartex" xmlns:cx8="http://schemas.microsoft.com/office/drawing/2016/5/14/chartex" xmlns:mc="http://schemas.openxmlformats.org/markup-compatibility/2006" xmlns:aink="http://schemas.microsoft.com/office/drawing/2016/ink" xmlns:am3d="http://schemas.microsoft.com/office/drawing/2017/model3d" xmlns:o="urn:schemas-microsoft-com:office:office" xmlns:oel="http://schemas.microsoft.com/office/2019/extlst" xmlns:r="http://schemas.openxmlformats.org/officeDocument/2006/relationships" xmlns:m="http://schemas.openxmlformats.org/officeDocument/2006/math" xmlns:v="urn:schemas-microsoft-com:vml" xmlns:wp14="http://schemas.microsoft.com/office/word/2010/wordprocessingDrawing" xmlns:wp="http://schemas.openxmlformats.org/drawingml/2006/wordprocessingDrawing" xmlns:w10="urn:schemas-microsoft-com:office:word" xmlns:w="http://schemas.openxmlformats.org/wordprocessingml/2006/main" xmlns:w14="http://schemas.microsoft.com/office/word/2010/wordml" xmlns:w15="http://schemas.microsoft.com/office/word/2012/wordml" xmlns:w16cex="http://schemas.microsoft.com/office/word/2018/wordml/cex" xmlns:w16cid="http://schemas.microsoft.com/office/word/2016/wordml/cid" xmlns:w16="http://schemas.microsoft.com/office/word/2018/wordml" xmlns:w16du="http://schemas.microsoft.com/office/word/2023/wordml/word16du" xmlns:w16sdtdh="http://schemas.microsoft.com/office/word/2020/wordml/sdtdatahash" xmlns:w16sdtfl="http://schemas.microsoft.com/office/word/2024/wordml/sdtformatlock" xmlns:w16se="http://schemas.microsoft.com/office/word/2015/wordml/symex" xmlns:wpg="http://schemas.microsoft.com/office/word/2010/wordprocessingGroup" xmlns:wpi="http://schemas.microsoft.com/office/word/2010/wordprocessingInk" xmlns:wne="http://schemas.microsoft.com/office/word/2006/wordml" xmlns:wps="http://schemas.microsoft.com/office/word/2010/wordprocessingShape" mc:Ignorable="w14 w15 w16se w16cid w16 w16cex w16sdtdh w16sdtfl w16du wp14">
   <w:abstractNum w:abstractNumId="0" w15:restartNumberingAfterBreak="0">
+    <w:nsid w:val="18A5E313"/>
+    <w:multiLevelType w:val="hybridMultilevel"/>
+    <w:tmpl w:val="FFFFFFFF"/>
+    <w:lvl w:ilvl="0" w:tplc="895ADF2A">
+      <w:start w:val="1"/>
+      <w:numFmt w:val="bullet"/>
+      <w:lvlText w:val=""/>
+      <w:lvlJc w:val="left"/>
+      <w:pPr>
+        <w:ind w:left="720" w:hanging="360"/>
+      </w:pPr>
+      <w:rPr>
+        <w:rFonts w:ascii="Symbol" w:hAnsi="Symbol" w:hint="default"/>
+      </w:rPr>
+    </w:lvl>
+    <w:lvl w:ilvl="1" w:tplc="ED706C8E">
+      <w:start w:val="1"/>
+      <w:numFmt w:val="bullet"/>
+      <w:lvlText w:val="o"/>
+      <w:lvlJc w:val="left"/>
+      <w:pPr>
+        <w:ind w:left="1440" w:hanging="360"/>
+      </w:pPr>
+      <w:rPr>
+        <w:rFonts w:ascii="Courier New" w:hAnsi="Courier New" w:hint="default"/>
+      </w:rPr>
+    </w:lvl>
+    <w:lvl w:ilvl="2" w:tplc="15549428">
+      <w:start w:val="1"/>
+      <w:numFmt w:val="bullet"/>
+      <w:lvlText w:val=""/>
+      <w:lvlJc w:val="left"/>
+      <w:pPr>
+        <w:ind w:left="2160" w:hanging="360"/>
+      </w:pPr>
+      <w:rPr>
+        <w:rFonts w:ascii="Wingdings" w:hAnsi="Wingdings" w:hint="default"/>
+      </w:rPr>
+    </w:lvl>
+    <w:lvl w:ilvl="3" w:tplc="5DF4E5F0">
+      <w:start w:val="1"/>
+      <w:numFmt w:val="bullet"/>
+      <w:lvlText w:val=""/>
+      <w:lvlJc w:val="left"/>
+      <w:pPr>
+        <w:ind w:left="2880" w:hanging="360"/>
+      </w:pPr>
+      <w:rPr>
+        <w:rFonts w:ascii="Symbol" w:hAnsi="Symbol" w:hint="default"/>
+      </w:rPr>
+    </w:lvl>
+    <w:lvl w:ilvl="4" w:tplc="D0A25A60">
+      <w:start w:val="1"/>
+      <w:numFmt w:val="bullet"/>
+      <w:lvlText w:val="o"/>
+      <w:lvlJc w:val="left"/>
+      <w:pPr>
+        <w:ind w:left="3600" w:hanging="360"/>
+      </w:pPr>
+      <w:rPr>
+        <w:rFonts w:ascii="Courier New" w:hAnsi="Courier New" w:hint="default"/>
+      </w:rPr>
+    </w:lvl>
+    <w:lvl w:ilvl="5" w:tplc="A7563166">
+      <w:start w:val="1"/>
+      <w:numFmt w:val="bullet"/>
+      <w:lvlText w:val=""/>
+      <w:lvlJc w:val="left"/>
+      <w:pPr>
+        <w:ind w:left="4320" w:hanging="360"/>
+      </w:pPr>
+      <w:rPr>
+        <w:rFonts w:ascii="Wingdings" w:hAnsi="Wingdings" w:hint="default"/>
+      </w:rPr>
+    </w:lvl>
+    <w:lvl w:ilvl="6" w:tplc="77BA8772">
+      <w:start w:val="1"/>
+      <w:numFmt w:val="bullet"/>
+      <w:lvlText w:val=""/>
+      <w:lvlJc w:val="left"/>
+      <w:pPr>
+        <w:ind w:left="5040" w:hanging="360"/>
+      </w:pPr>
+      <w:rPr>
+        <w:rFonts w:ascii="Symbol" w:hAnsi="Symbol" w:hint="default"/>
+      </w:rPr>
+    </w:lvl>
+    <w:lvl w:ilvl="7" w:tplc="C05C219E">
+      <w:start w:val="1"/>
+      <w:numFmt w:val="bullet"/>
+      <w:lvlText w:val="o"/>
+      <w:lvlJc w:val="left"/>
+      <w:pPr>
+        <w:ind w:left="5760" w:hanging="360"/>
+      </w:pPr>
+      <w:rPr>
+        <w:rFonts w:ascii="Courier New" w:hAnsi="Courier New" w:hint="default"/>
+      </w:rPr>
+    </w:lvl>
+    <w:lvl w:ilvl="8" w:tplc="F36AC66A">
+      <w:start w:val="1"/>
+      <w:numFmt w:val="bullet"/>
+      <w:lvlText w:val=""/>
+      <w:lvlJc w:val="left"/>
+      <w:pPr>
+        <w:ind w:left="6480" w:hanging="360"/>
+      </w:pPr>
+      <w:rPr>
+        <w:rFonts w:ascii="Wingdings" w:hAnsi="Wingdings" w:hint="default"/>
+      </w:rPr>
+    </w:lvl>
+  </w:abstractNum>
+  <w:abstractNum w:abstractNumId="1" w15:restartNumberingAfterBreak="0">
+    <w:nsid w:val="2F065C16"/>
+    <w:multiLevelType w:val="hybridMultilevel"/>
+    <w:tmpl w:val="FFFFFFFF"/>
+    <w:lvl w:ilvl="0" w:tplc="7532996C">
+      <w:start w:val="1"/>
+      <w:numFmt w:val="bullet"/>
+      <w:lvlText w:val=""/>
+      <w:lvlJc w:val="left"/>
+      <w:pPr>
+        <w:ind w:left="720" w:hanging="360"/>
+      </w:pPr>
+      <w:rPr>
+        <w:rFonts w:ascii="Symbol" w:hAnsi="Symbol" w:hint="default"/>
+      </w:rPr>
+    </w:lvl>
+    <w:lvl w:ilvl="1" w:tplc="66542B0E">
+      <w:start w:val="1"/>
+      <w:numFmt w:val="bullet"/>
+      <w:lvlText w:val="o"/>
+      <w:lvlJc w:val="left"/>
+      <w:pPr>
+        <w:ind w:left="1440" w:hanging="360"/>
+      </w:pPr>
+      <w:rPr>
+        <w:rFonts w:ascii="Courier New" w:hAnsi="Courier New" w:hint="default"/>
+      </w:rPr>
+    </w:lvl>
+    <w:lvl w:ilvl="2" w:tplc="1DC2FD4C">
+      <w:start w:val="1"/>
+      <w:numFmt w:val="bullet"/>
+      <w:lvlText w:val=""/>
+      <w:lvlJc w:val="left"/>
+      <w:pPr>
+        <w:ind w:left="2160" w:hanging="360"/>
+      </w:pPr>
+      <w:rPr>
+        <w:rFonts w:ascii="Wingdings" w:hAnsi="Wingdings" w:hint="default"/>
+      </w:rPr>
+    </w:lvl>
+    <w:lvl w:ilvl="3" w:tplc="D2C8004C">
+      <w:start w:val="1"/>
+      <w:numFmt w:val="bullet"/>
+      <w:lvlText w:val=""/>
+      <w:lvlJc w:val="left"/>
+      <w:pPr>
+        <w:ind w:left="2880" w:hanging="360"/>
+      </w:pPr>
+      <w:rPr>
+        <w:rFonts w:ascii="Symbol" w:hAnsi="Symbol" w:hint="default"/>
+      </w:rPr>
+    </w:lvl>
+    <w:lvl w:ilvl="4" w:tplc="C6D213B4">
+      <w:start w:val="1"/>
+      <w:numFmt w:val="bullet"/>
+      <w:lvlText w:val="o"/>
+      <w:lvlJc w:val="left"/>
+      <w:pPr>
+        <w:ind w:left="3600" w:hanging="360"/>
+      </w:pPr>
+      <w:rPr>
+        <w:rFonts w:ascii="Courier New" w:hAnsi="Courier New" w:hint="default"/>
+      </w:rPr>
+    </w:lvl>
+    <w:lvl w:ilvl="5" w:tplc="5C103DE2">
+      <w:start w:val="1"/>
+      <w:numFmt w:val="bullet"/>
+      <w:lvlText w:val=""/>
+      <w:lvlJc w:val="left"/>
+      <w:pPr>
+        <w:ind w:left="4320" w:hanging="360"/>
+      </w:pPr>
+      <w:rPr>
+        <w:rFonts w:ascii="Wingdings" w:hAnsi="Wingdings" w:hint="default"/>
+      </w:rPr>
+    </w:lvl>
+    <w:lvl w:ilvl="6" w:tplc="8CA2C460">
+      <w:start w:val="1"/>
+      <w:numFmt w:val="bullet"/>
+      <w:lvlText w:val=""/>
+      <w:lvlJc w:val="left"/>
+      <w:pPr>
+        <w:ind w:left="5040" w:hanging="360"/>
+      </w:pPr>
+      <w:rPr>
+        <w:rFonts w:ascii="Symbol" w:hAnsi="Symbol" w:hint="default"/>
+      </w:rPr>
+    </w:lvl>
+    <w:lvl w:ilvl="7" w:tplc="369C4BDC">
+      <w:start w:val="1"/>
+      <w:numFmt w:val="bullet"/>
+      <w:lvlText w:val="o"/>
+      <w:lvlJc w:val="left"/>
+      <w:pPr>
+        <w:ind w:left="5760" w:hanging="360"/>
+      </w:pPr>
+      <w:rPr>
+        <w:rFonts w:ascii="Courier New" w:hAnsi="Courier New" w:hint="default"/>
+      </w:rPr>
+    </w:lvl>
+    <w:lvl w:ilvl="8" w:tplc="BC7C5162">
+      <w:start w:val="1"/>
+      <w:numFmt w:val="bullet"/>
+      <w:lvlText w:val=""/>
+      <w:lvlJc w:val="left"/>
+      <w:pPr>
+        <w:ind w:left="6480" w:hanging="360"/>
+      </w:pPr>
+      <w:rPr>
+        <w:rFonts w:ascii="Wingdings" w:hAnsi="Wingdings" w:hint="default"/>
+      </w:rPr>
+    </w:lvl>
+  </w:abstractNum>
+  <w:abstractNum w:abstractNumId="2" w15:restartNumberingAfterBreak="0">
     <w:nsid w:val="31E84572"/>
     <w:multiLevelType w:val="hybridMultilevel"/>
     <w:tmpl w:val="F29E57B2"/>
@@ -450,7 +1784,93 @@
       </w:rPr>
     </w:lvl>
   </w:abstractNum>
-  <w:abstractNum w:abstractNumId="1" w15:restartNumberingAfterBreak="0">
+  <w:abstractNum w:abstractNumId="3" w15:restartNumberingAfterBreak="0">
+    <w:nsid w:val="34FD31AF"/>
+    <w:multiLevelType w:val="hybridMultilevel"/>
+    <w:tmpl w:val="FFFFFFFF"/>
+    <w:lvl w:ilvl="0" w:tplc="DBE2FC6A">
+      <w:start w:val="1"/>
+      <w:numFmt w:val="decimal"/>
+      <w:lvlText w:val="%1."/>
+      <w:lvlJc w:val="left"/>
+      <w:pPr>
+        <w:ind w:left="720" w:hanging="360"/>
+      </w:pPr>
+    </w:lvl>
+    <w:lvl w:ilvl="1" w:tplc="1200E75C">
+      <w:start w:val="1"/>
+      <w:numFmt w:val="lowerLetter"/>
+      <w:lvlText w:val="%2."/>
+      <w:lvlJc w:val="left"/>
+      <w:pPr>
+        <w:ind w:left="1440" w:hanging="360"/>
+      </w:pPr>
+    </w:lvl>
+    <w:lvl w:ilvl="2" w:tplc="51989D8A">
+      <w:start w:val="1"/>
+      <w:numFmt w:val="lowerRoman"/>
+      <w:lvlText w:val="%3."/>
+      <w:lvlJc w:val="right"/>
+      <w:pPr>
+        <w:ind w:left="2160" w:hanging="180"/>
+      </w:pPr>
+    </w:lvl>
+    <w:lvl w:ilvl="3" w:tplc="629A4B66">
+      <w:start w:val="1"/>
+      <w:numFmt w:val="decimal"/>
+      <w:lvlText w:val="%4."/>
+      <w:lvlJc w:val="left"/>
+      <w:pPr>
+        <w:ind w:left="2880" w:hanging="360"/>
+      </w:pPr>
+    </w:lvl>
+    <w:lvl w:ilvl="4" w:tplc="20C0E4F2">
+      <w:start w:val="1"/>
+      <w:numFmt w:val="lowerLetter"/>
+      <w:lvlText w:val="%5."/>
+      <w:lvlJc w:val="left"/>
+      <w:pPr>
+        <w:ind w:left="3600" w:hanging="360"/>
+      </w:pPr>
+    </w:lvl>
+    <w:lvl w:ilvl="5" w:tplc="B0682DFA">
+      <w:start w:val="1"/>
+      <w:numFmt w:val="lowerRoman"/>
+      <w:lvlText w:val="%6."/>
+      <w:lvlJc w:val="right"/>
+      <w:pPr>
+        <w:ind w:left="4320" w:hanging="180"/>
+      </w:pPr>
+    </w:lvl>
+    <w:lvl w:ilvl="6" w:tplc="51A0C19A">
+      <w:start w:val="1"/>
+      <w:numFmt w:val="decimal"/>
+      <w:lvlText w:val="%7."/>
+      <w:lvlJc w:val="left"/>
+      <w:pPr>
+        <w:ind w:left="5040" w:hanging="360"/>
+      </w:pPr>
+    </w:lvl>
+    <w:lvl w:ilvl="7" w:tplc="DC067B22">
+      <w:start w:val="1"/>
+      <w:numFmt w:val="lowerLetter"/>
+      <w:lvlText w:val="%8."/>
+      <w:lvlJc w:val="left"/>
+      <w:pPr>
+        <w:ind w:left="5760" w:hanging="360"/>
+      </w:pPr>
+    </w:lvl>
+    <w:lvl w:ilvl="8" w:tplc="50064ADA">
+      <w:start w:val="1"/>
+      <w:numFmt w:val="lowerRoman"/>
+      <w:lvlText w:val="%9."/>
+      <w:lvlJc w:val="right"/>
+      <w:pPr>
+        <w:ind w:left="6480" w:hanging="180"/>
+      </w:pPr>
+    </w:lvl>
+  </w:abstractNum>
+  <w:abstractNum w:abstractNumId="4" w15:restartNumberingAfterBreak="0">
     <w:nsid w:val="4EED17CB"/>
     <w:multiLevelType w:val="hybridMultilevel"/>
     <w:tmpl w:val="F552E382"/>
@@ -563,7 +1983,179 @@
       </w:rPr>
     </w:lvl>
   </w:abstractNum>
-  <w:abstractNum w:abstractNumId="2" w15:restartNumberingAfterBreak="0">
+  <w:abstractNum w:abstractNumId="5" w15:restartNumberingAfterBreak="0">
+    <w:nsid w:val="5B353C89"/>
+    <w:multiLevelType w:val="hybridMultilevel"/>
+    <w:tmpl w:val="FFFFFFFF"/>
+    <w:lvl w:ilvl="0" w:tplc="948A163E">
+      <w:start w:val="1"/>
+      <w:numFmt w:val="decimal"/>
+      <w:lvlText w:val="%1."/>
+      <w:lvlJc w:val="left"/>
+      <w:pPr>
+        <w:ind w:left="720" w:hanging="360"/>
+      </w:pPr>
+    </w:lvl>
+    <w:lvl w:ilvl="1" w:tplc="A8B49B50">
+      <w:start w:val="1"/>
+      <w:numFmt w:val="lowerLetter"/>
+      <w:lvlText w:val="%2."/>
+      <w:lvlJc w:val="left"/>
+      <w:pPr>
+        <w:ind w:left="1440" w:hanging="360"/>
+      </w:pPr>
+    </w:lvl>
+    <w:lvl w:ilvl="2" w:tplc="B48626AC">
+      <w:start w:val="1"/>
+      <w:numFmt w:val="lowerRoman"/>
+      <w:lvlText w:val="%3."/>
+      <w:lvlJc w:val="right"/>
+      <w:pPr>
+        <w:ind w:left="2160" w:hanging="180"/>
+      </w:pPr>
+    </w:lvl>
+    <w:lvl w:ilvl="3" w:tplc="E9448C30">
+      <w:start w:val="1"/>
+      <w:numFmt w:val="decimal"/>
+      <w:lvlText w:val="%4."/>
+      <w:lvlJc w:val="left"/>
+      <w:pPr>
+        <w:ind w:left="2880" w:hanging="360"/>
+      </w:pPr>
+    </w:lvl>
+    <w:lvl w:ilvl="4" w:tplc="7C66BF30">
+      <w:start w:val="1"/>
+      <w:numFmt w:val="lowerLetter"/>
+      <w:lvlText w:val="%5."/>
+      <w:lvlJc w:val="left"/>
+      <w:pPr>
+        <w:ind w:left="3600" w:hanging="360"/>
+      </w:pPr>
+    </w:lvl>
+    <w:lvl w:ilvl="5" w:tplc="22A453CA">
+      <w:start w:val="1"/>
+      <w:numFmt w:val="lowerRoman"/>
+      <w:lvlText w:val="%6."/>
+      <w:lvlJc w:val="right"/>
+      <w:pPr>
+        <w:ind w:left="4320" w:hanging="180"/>
+      </w:pPr>
+    </w:lvl>
+    <w:lvl w:ilvl="6" w:tplc="DA96593E">
+      <w:start w:val="1"/>
+      <w:numFmt w:val="decimal"/>
+      <w:lvlText w:val="%7."/>
+      <w:lvlJc w:val="left"/>
+      <w:pPr>
+        <w:ind w:left="5040" w:hanging="360"/>
+      </w:pPr>
+    </w:lvl>
+    <w:lvl w:ilvl="7" w:tplc="01766D0A">
+      <w:start w:val="1"/>
+      <w:numFmt w:val="lowerLetter"/>
+      <w:lvlText w:val="%8."/>
+      <w:lvlJc w:val="left"/>
+      <w:pPr>
+        <w:ind w:left="5760" w:hanging="360"/>
+      </w:pPr>
+    </w:lvl>
+    <w:lvl w:ilvl="8" w:tplc="7B8C450A">
+      <w:start w:val="1"/>
+      <w:numFmt w:val="lowerRoman"/>
+      <w:lvlText w:val="%9."/>
+      <w:lvlJc w:val="right"/>
+      <w:pPr>
+        <w:ind w:left="6480" w:hanging="180"/>
+      </w:pPr>
+    </w:lvl>
+  </w:abstractNum>
+  <w:abstractNum w:abstractNumId="6" w15:restartNumberingAfterBreak="0">
+    <w:nsid w:val="6577A862"/>
+    <w:multiLevelType w:val="hybridMultilevel"/>
+    <w:tmpl w:val="FFFFFFFF"/>
+    <w:lvl w:ilvl="0" w:tplc="21BA57DA">
+      <w:start w:val="1"/>
+      <w:numFmt w:val="decimal"/>
+      <w:lvlText w:val="%1."/>
+      <w:lvlJc w:val="left"/>
+      <w:pPr>
+        <w:ind w:left="720" w:hanging="360"/>
+      </w:pPr>
+    </w:lvl>
+    <w:lvl w:ilvl="1" w:tplc="BCA46A34">
+      <w:start w:val="1"/>
+      <w:numFmt w:val="lowerLetter"/>
+      <w:lvlText w:val="%2."/>
+      <w:lvlJc w:val="left"/>
+      <w:pPr>
+        <w:ind w:left="1440" w:hanging="360"/>
+      </w:pPr>
+    </w:lvl>
+    <w:lvl w:ilvl="2" w:tplc="DC485A68">
+      <w:start w:val="1"/>
+      <w:numFmt w:val="lowerRoman"/>
+      <w:lvlText w:val="%3."/>
+      <w:lvlJc w:val="right"/>
+      <w:pPr>
+        <w:ind w:left="2160" w:hanging="180"/>
+      </w:pPr>
+    </w:lvl>
+    <w:lvl w:ilvl="3" w:tplc="DC94D9F6">
+      <w:start w:val="1"/>
+      <w:numFmt w:val="decimal"/>
+      <w:lvlText w:val="%4."/>
+      <w:lvlJc w:val="left"/>
+      <w:pPr>
+        <w:ind w:left="2880" w:hanging="360"/>
+      </w:pPr>
+    </w:lvl>
+    <w:lvl w:ilvl="4" w:tplc="6C321CE8">
+      <w:start w:val="1"/>
+      <w:numFmt w:val="lowerLetter"/>
+      <w:lvlText w:val="%5."/>
+      <w:lvlJc w:val="left"/>
+      <w:pPr>
+        <w:ind w:left="3600" w:hanging="360"/>
+      </w:pPr>
+    </w:lvl>
+    <w:lvl w:ilvl="5" w:tplc="7AE8B5CC">
+      <w:start w:val="1"/>
+      <w:numFmt w:val="lowerRoman"/>
+      <w:lvlText w:val="%6."/>
+      <w:lvlJc w:val="right"/>
+      <w:pPr>
+        <w:ind w:left="4320" w:hanging="180"/>
+      </w:pPr>
+    </w:lvl>
+    <w:lvl w:ilvl="6" w:tplc="EEB6502C">
+      <w:start w:val="1"/>
+      <w:numFmt w:val="decimal"/>
+      <w:lvlText w:val="%7."/>
+      <w:lvlJc w:val="left"/>
+      <w:pPr>
+        <w:ind w:left="5040" w:hanging="360"/>
+      </w:pPr>
+    </w:lvl>
+    <w:lvl w:ilvl="7" w:tplc="17187760">
+      <w:start w:val="1"/>
+      <w:numFmt w:val="lowerLetter"/>
+      <w:lvlText w:val="%8."/>
+      <w:lvlJc w:val="left"/>
+      <w:pPr>
+        <w:ind w:left="5760" w:hanging="360"/>
+      </w:pPr>
+    </w:lvl>
+    <w:lvl w:ilvl="8" w:tplc="3632A490">
+      <w:start w:val="1"/>
+      <w:numFmt w:val="lowerRoman"/>
+      <w:lvlText w:val="%9."/>
+      <w:lvlJc w:val="right"/>
+      <w:pPr>
+        <w:ind w:left="6480" w:hanging="180"/>
+      </w:pPr>
+    </w:lvl>
+  </w:abstractNum>
+  <w:abstractNum w:abstractNumId="7" w15:restartNumberingAfterBreak="0">
     <w:nsid w:val="66935C5E"/>
     <w:multiLevelType w:val="hybridMultilevel"/>
     <w:tmpl w:val="2FD6A736"/>
@@ -676,7 +2268,120 @@
       </w:rPr>
     </w:lvl>
   </w:abstractNum>
-  <w:abstractNum w:abstractNumId="3" w15:restartNumberingAfterBreak="0">
+  <w:abstractNum w:abstractNumId="8" w15:restartNumberingAfterBreak="0">
+    <w:nsid w:val="67DDCDBC"/>
+    <w:multiLevelType w:val="hybridMultilevel"/>
+    <w:tmpl w:val="FFFFFFFF"/>
+    <w:lvl w:ilvl="0" w:tplc="1D06EDEE">
+      <w:start w:val="1"/>
+      <w:numFmt w:val="bullet"/>
+      <w:lvlText w:val=""/>
+      <w:lvlJc w:val="left"/>
+      <w:pPr>
+        <w:ind w:left="720" w:hanging="360"/>
+      </w:pPr>
+      <w:rPr>
+        <w:rFonts w:ascii="Symbol" w:hAnsi="Symbol" w:hint="default"/>
+      </w:rPr>
+    </w:lvl>
+    <w:lvl w:ilvl="1" w:tplc="60F896F8">
+      <w:start w:val="1"/>
+      <w:numFmt w:val="bullet"/>
+      <w:lvlText w:val="o"/>
+      <w:lvlJc w:val="left"/>
+      <w:pPr>
+        <w:ind w:left="1440" w:hanging="360"/>
+      </w:pPr>
+      <w:rPr>
+        <w:rFonts w:ascii="Courier New" w:hAnsi="Courier New" w:hint="default"/>
+      </w:rPr>
+    </w:lvl>
+    <w:lvl w:ilvl="2" w:tplc="489AC59A">
+      <w:start w:val="1"/>
+      <w:numFmt w:val="bullet"/>
+      <w:lvlText w:val=""/>
+      <w:lvlJc w:val="left"/>
+      <w:pPr>
+        <w:ind w:left="2160" w:hanging="360"/>
+      </w:pPr>
+      <w:rPr>
+        <w:rFonts w:ascii="Wingdings" w:hAnsi="Wingdings" w:hint="default"/>
+      </w:rPr>
+    </w:lvl>
+    <w:lvl w:ilvl="3" w:tplc="189218B4">
+      <w:start w:val="1"/>
+      <w:numFmt w:val="bullet"/>
+      <w:lvlText w:val=""/>
+      <w:lvlJc w:val="left"/>
+      <w:pPr>
+        <w:ind w:left="2880" w:hanging="360"/>
+      </w:pPr>
+      <w:rPr>
+        <w:rFonts w:ascii="Symbol" w:hAnsi="Symbol" w:hint="default"/>
+      </w:rPr>
+    </w:lvl>
+    <w:lvl w:ilvl="4" w:tplc="170C8946">
+      <w:start w:val="1"/>
+      <w:numFmt w:val="bullet"/>
+      <w:lvlText w:val="o"/>
+      <w:lvlJc w:val="left"/>
+      <w:pPr>
+        <w:ind w:left="3600" w:hanging="360"/>
+      </w:pPr>
+      <w:rPr>
+        <w:rFonts w:ascii="Courier New" w:hAnsi="Courier New" w:hint="default"/>
+      </w:rPr>
+    </w:lvl>
+    <w:lvl w:ilvl="5" w:tplc="CE5AD962">
+      <w:start w:val="1"/>
+      <w:numFmt w:val="bullet"/>
+      <w:lvlText w:val=""/>
+      <w:lvlJc w:val="left"/>
+      <w:pPr>
+        <w:ind w:left="4320" w:hanging="360"/>
+      </w:pPr>
+      <w:rPr>
+        <w:rFonts w:ascii="Wingdings" w:hAnsi="Wingdings" w:hint="default"/>
+      </w:rPr>
+    </w:lvl>
+    <w:lvl w:ilvl="6" w:tplc="105AAC90">
+      <w:start w:val="1"/>
+      <w:numFmt w:val="bullet"/>
+      <w:lvlText w:val=""/>
+      <w:lvlJc w:val="left"/>
+      <w:pPr>
+        <w:ind w:left="5040" w:hanging="360"/>
+      </w:pPr>
+      <w:rPr>
+        <w:rFonts w:ascii="Symbol" w:hAnsi="Symbol" w:hint="default"/>
+      </w:rPr>
+    </w:lvl>
+    <w:lvl w:ilvl="7" w:tplc="7D0CC880">
+      <w:start w:val="1"/>
+      <w:numFmt w:val="bullet"/>
+      <w:lvlText w:val="o"/>
+      <w:lvlJc w:val="left"/>
+      <w:pPr>
+        <w:ind w:left="5760" w:hanging="360"/>
+      </w:pPr>
+      <w:rPr>
+        <w:rFonts w:ascii="Courier New" w:hAnsi="Courier New" w:hint="default"/>
+      </w:rPr>
+    </w:lvl>
+    <w:lvl w:ilvl="8" w:tplc="6D3AE4BC">
+      <w:start w:val="1"/>
+      <w:numFmt w:val="bullet"/>
+      <w:lvlText w:val=""/>
+      <w:lvlJc w:val="left"/>
+      <w:pPr>
+        <w:ind w:left="6480" w:hanging="360"/>
+      </w:pPr>
+      <w:rPr>
+        <w:rFonts w:ascii="Wingdings" w:hAnsi="Wingdings" w:hint="default"/>
+      </w:rPr>
+    </w:lvl>
+  </w:abstractNum>
+  <w:abstractNum w:abstractNumId="9" w15:restartNumberingAfterBreak="0">
     <w:nsid w:val="6BA860A7"/>
     <w:multiLevelType w:val="hybridMultilevel"/>
     <w:tmpl w:val="85FEC410"/>
@@ -789,17 +2494,35 @@
       </w:rPr>
     </w:lvl>
   </w:abstractNum>
-  <w:num w:numId="1" w16cid:durableId="1017729300">
+  <w:num w:numId="1" w16cid:durableId="849488870">
+    <w:abstractNumId w:val="8"/>
+  </w:num>
+  <w:num w:numId="2" w16cid:durableId="1877739056">
+    <w:abstractNumId w:val="3"/>
+  </w:num>
+  <w:num w:numId="3" w16cid:durableId="536700454">
+    <w:abstractNumId w:val="1"/>
+  </w:num>
+  <w:num w:numId="4" w16cid:durableId="1242255719">
     <w:abstractNumId w:val="0"/>
   </w:num>
-  <w:num w:numId="2" w16cid:durableId="698748032">
-    <w:abstractNumId w:val="1"/>
+  <w:num w:numId="5" w16cid:durableId="1545680558">
+    <w:abstractNumId w:val="5"/>
   </w:num>
-  <w:num w:numId="3" w16cid:durableId="1932733071">
-    <w:abstractNumId w:val="3"/>
+  <w:num w:numId="6" w16cid:durableId="550653774">
+    <w:abstractNumId w:val="6"/>
   </w:num>
-  <w:num w:numId="4" w16cid:durableId="844245010">
+  <w:num w:numId="7" w16cid:durableId="1017729300">
     <w:abstractNumId w:val="2"/>
+  </w:num>
+  <w:num w:numId="8" w16cid:durableId="698748032">
+    <w:abstractNumId w:val="4"/>
+  </w:num>
+  <w:num w:numId="9" w16cid:durableId="1932733071">
+    <w:abstractNumId w:val="9"/>
+  </w:num>
+  <w:num w:numId="10" w16cid:durableId="844245010">
+    <w:abstractNumId w:val="7"/>
   </w:num>
 </w:numbering>
 </file>
@@ -1407,6 +3130,7 @@
   <w:style w:type="character" w:default="1" w:styleId="DefaultParagraphFont">
     <w:name w:val="Default Paragraph Font"/>
     <w:uiPriority w:val="1"/>
+    <w:semiHidden/>
     <w:unhideWhenUsed/>
   </w:style>
   <w:style w:type="table" w:default="1" w:styleId="TableNormal">

</xml_diff>